<commit_message>
First draft manuscript HH
</commit_message>
<xml_diff>
--- a/manuscript/Manuscript_Figures-2015-02-06.docx
+++ b/manuscript/Manuscript_Figures-2015-02-06.docx
@@ -26,12 +26,12 @@
           <wp:inline distR="114300" distT="114300" distB="114300" distL="114300">
             <wp:extent cy="3467100" cx="5943600"/>
             <wp:effectExtent t="0" b="0" r="0" l="0"/>
-            <wp:docPr id="16" name="image31.png" descr="Fig1_complete.png"/>
+            <wp:docPr id="14" name="image27.png" descr="Fig1_complete.png"/>
             <a:graphic>
               <a:graphicData uri="http://schemas.openxmlformats.org/drawingml/2006/picture">
                 <pic:pic>
                   <pic:nvPicPr>
-                    <pic:cNvPr id="0" name="image31.png" descr="Fig1_complete.png"/>
+                    <pic:cNvPr id="0" name="image27.png" descr="Fig1_complete.png"/>
                     <pic:cNvPicPr preferRelativeResize="0"/>
                   </pic:nvPicPr>
                   <pic:blipFill>
@@ -768,12 +768,12 @@
           <wp:inline distR="114300" distT="114300" distB="114300" distL="114300">
             <wp:extent cy="1092200" cx="5943600"/>
             <wp:effectExtent t="0" b="0" r="0" l="0"/>
-            <wp:docPr id="12" name="image27.png"/>
+            <wp:docPr id="12" name="image25.png"/>
             <a:graphic>
               <a:graphicData uri="http://schemas.openxmlformats.org/drawingml/2006/picture">
                 <pic:pic>
                   <pic:nvPicPr>
-                    <pic:cNvPr id="0" name="image27.png"/>
+                    <pic:cNvPr id="0" name="image25.png"/>
                     <pic:cNvPicPr preferRelativeResize="0"/>
                   </pic:nvPicPr>
                   <pic:blipFill>
@@ -869,12 +869,12 @@
           <wp:inline distR="114300" distT="114300" distB="114300" distL="114300">
             <wp:extent cy="1981200" cx="5943600"/>
             <wp:effectExtent t="0" b="0" r="0" l="0"/>
-            <wp:docPr id="4" name="image14.png" descr="Fig2_dilution.png"/>
+            <wp:docPr id="3" name="image11.png" descr="Fig2_dilution.png"/>
             <a:graphic>
               <a:graphicData uri="http://schemas.openxmlformats.org/drawingml/2006/picture">
                 <pic:pic>
                   <pic:nvPicPr>
-                    <pic:cNvPr id="0" name="image14.png" descr="Fig2_dilution.png"/>
+                    <pic:cNvPr id="0" name="image11.png" descr="Fig2_dilution.png"/>
                     <pic:cNvPicPr preferRelativeResize="0"/>
                   </pic:nvPicPr>
                   <pic:blipFill>
@@ -946,12 +946,12 @@
           <wp:inline distR="114300" distT="114300" distB="114300" distL="114300">
             <wp:extent cy="1638300" cx="5943600"/>
             <wp:effectExtent t="0" b="0" r="0" l="0"/>
-            <wp:docPr id="9" name="image24.png" descr="Dilution_Curves_Heterogeneity.png"/>
+            <wp:docPr id="9" name="image22.png" descr="Dilution_Curves_Heterogeneity.png"/>
             <a:graphic>
               <a:graphicData uri="http://schemas.openxmlformats.org/drawingml/2006/picture">
                 <pic:pic>
                   <pic:nvPicPr>
-                    <pic:cNvPr id="0" name="image24.png" descr="Dilution_Curves_Heterogeneity.png"/>
+                    <pic:cNvPr id="0" name="image22.png" descr="Dilution_Curves_Heterogeneity.png"/>
                     <pic:cNvPicPr preferRelativeResize="0"/>
                   </pic:nvPicPr>
                   <pic:blipFill>
@@ -1157,12 +1157,12 @@
           <wp:inline distR="114300" distT="114300" distB="114300" distL="114300">
             <wp:extent cy="2514600" cx="5943600"/>
             <wp:effectExtent t="0" b="0" r="0" l="0"/>
-            <wp:docPr id="7" name="image22.png" descr="Fig3_Zonation.png"/>
+            <wp:docPr id="7" name="image20.png" descr="Fig3_Zonation.png"/>
             <a:graphic>
               <a:graphicData uri="http://schemas.openxmlformats.org/drawingml/2006/picture">
                 <pic:pic>
                   <pic:nvPicPr>
-                    <pic:cNvPr id="0" name="image22.png" descr="Fig3_Zonation.png"/>
+                    <pic:cNvPr id="0" name="image20.png" descr="Fig3_Zonation.png"/>
                     <pic:cNvPicPr preferRelativeResize="0"/>
                   </pic:nvPicPr>
                   <pic:blipFill>
@@ -1301,8 +1301,45 @@
         <w:contextualSpacing w:val="0"/>
         <w:jc w:val="both"/>
       </w:pPr>
-      <w:bookmarkStart w:id="5" w:colFirst="0" w:name="h.6iry5ppf5syt" w:colLast="0"/>
+      <w:bookmarkStart w:id="5" w:colFirst="0" w:name="h.en2rpqbdnzdo" w:colLast="0"/>
       <w:bookmarkEnd w:id="5"/>
+      <w:r>
+        <w:rPr>
+          <w:rtl w:val="0"/>
+        </w:rPr>
+      </w:r>
+    </w:p>
+    <w:p>
+      <w:r>
+        <w:br w:type="page"/>
+      </w:r>
+    </w:p>
+    <w:p>
+      <w:pPr>
+        <w:pStyle w:val="Heading3"/>
+        <w:spacing w:lineRule="auto" w:after="60" w:line="276" w:before="240"/>
+        <w:ind w:left="0" w:firstLine="0"/>
+        <w:contextualSpacing w:val="0"/>
+        <w:jc w:val="both"/>
+      </w:pPr>
+      <w:bookmarkStart w:id="6" w:colFirst="0" w:name="h.c2gz45pm5ajb" w:colLast="0"/>
+      <w:bookmarkEnd w:id="6"/>
+      <w:r>
+        <w:rPr>
+          <w:rtl w:val="0"/>
+        </w:rPr>
+      </w:r>
+    </w:p>
+    <w:p>
+      <w:pPr>
+        <w:pStyle w:val="Heading3"/>
+        <w:spacing w:lineRule="auto" w:after="60" w:line="276" w:before="240"/>
+        <w:ind w:left="0" w:firstLine="0"/>
+        <w:contextualSpacing w:val="0"/>
+        <w:jc w:val="both"/>
+      </w:pPr>
+      <w:bookmarkStart w:id="7" w:colFirst="0" w:name="h.3coewfyw7mnu" w:colLast="0"/>
+      <w:bookmarkEnd w:id="7"/>
       <w:r>
         <w:rPr>
           <w:rFonts w:cs="Times New Roman" w:hAnsi="Times New Roman" w:eastAsia="Times New Roman" w:ascii="Times New Roman"/>
@@ -1325,6 +1362,8 @@
       <w:commentRangeStart w:id="5"/>
       <w:commentRangeStart w:id="6"/>
       <w:commentRangeStart w:id="7"/>
+      <w:commentRangeStart w:id="8"/>
+      <w:commentRangeStart w:id="9"/>
       <w:r>
         <w:rPr>
           <w:rFonts w:cs="Times New Roman" w:hAnsi="Times New Roman" w:eastAsia="Times New Roman" w:ascii="Times New Roman"/>
@@ -1347,6 +1386,14 @@
       <w:r>
         <w:commentReference w:id="7"/>
       </w:r>
+      <w:commentRangeEnd w:id="8"/>
+      <w:r>
+        <w:commentReference w:id="8"/>
+      </w:r>
+      <w:commentRangeEnd w:id="9"/>
+      <w:r>
+        <w:commentReference w:id="9"/>
+      </w:r>
       <w:r>
         <w:rPr>
           <w:rFonts w:cs="Times New Roman" w:hAnsi="Times New Roman" w:eastAsia="Times New Roman" w:ascii="Times New Roman"/>
@@ -1355,7 +1402,32 @@
           <w:color w:val="000000"/>
           <w:rtl w:val="0"/>
         </w:rPr>
-        <w:t xml:space="preserve"> extraction ratio, and flow-dependent clearance and extraction ratio on tissue scale</w:t>
+        <w:t xml:space="preserve"> extraction ratio, and flow-dependent clearance and extraction ratio on tissue scale &amp; the effect of aging</w:t>
+      </w:r>
+    </w:p>
+    <w:p>
+      <w:pPr>
+        <w:contextualSpacing w:val="0"/>
+      </w:pPr>
+      <w:r>
+        <w:rPr>
+          <w:b w:val="1"/>
+          <w:rtl w:val="0"/>
+        </w:rPr>
+        <w:t xml:space="preserve">A</w:t>
+        <w:tab/>
+        <w:tab/>
+        <w:tab/>
+        <w:tab/>
+        <w:tab/>
+        <w:tab/>
+        <w:tab/>
+        <w:t xml:space="preserve">B</w:t>
+      </w:r>
+      <w:r>
+        <w:rPr>
+          <w:rtl w:val="0"/>
+        </w:rPr>
       </w:r>
     </w:p>
     <w:p>
@@ -1365,14 +1437,14 @@
       <w:r>
         <w:drawing>
           <wp:inline distR="114300" distT="114300" distB="114300" distL="114300">
-            <wp:extent cy="2566988" cx="2600543"/>
+            <wp:extent cy="2755900" cx="5943600"/>
             <wp:effectExtent t="0" b="0" r="0" l="0"/>
-            <wp:docPr id="2" name="image12.png" descr="GEC_curve_T1.png"/>
+            <wp:docPr id="6" name="image17.png"/>
             <a:graphic>
               <a:graphicData uri="http://schemas.openxmlformats.org/drawingml/2006/picture">
                 <pic:pic>
                   <pic:nvPicPr>
-                    <pic:cNvPr id="0" name="image12.png" descr="GEC_curve_T1.png"/>
+                    <pic:cNvPr id="0" name="image17.png"/>
                     <pic:cNvPicPr preferRelativeResize="0"/>
                   </pic:nvPicPr>
                   <pic:blipFill>
@@ -1385,7 +1457,7 @@
                   <pic:spPr>
                     <a:xfrm>
                       <a:off y="0" x="0"/>
-                      <a:ext cy="2566988" cx="2600543"/>
+                      <a:ext cy="2755900" cx="5943600"/>
                     </a:xfrm>
                     <a:prstGeom prst="rect"/>
                     <a:ln/>
@@ -1397,16 +1469,38 @@
         </w:drawing>
       </w:r>
       <w:r>
+        <w:rPr>
+          <w:rtl w:val="0"/>
+        </w:rPr>
+      </w:r>
+    </w:p>
+    <w:p>
+      <w:pPr>
+        <w:contextualSpacing w:val="0"/>
+      </w:pPr>
+      <w:r>
+        <w:rPr>
+          <w:b w:val="1"/>
+          <w:rtl w:val="0"/>
+        </w:rPr>
+        <w:t xml:space="preserve">C</w:t>
+      </w:r>
+    </w:p>
+    <w:p>
+      <w:pPr>
+        <w:contextualSpacing w:val="0"/>
+      </w:pPr>
+      <w:r>
         <w:drawing>
           <wp:inline distR="114300" distT="114300" distB="114300" distL="114300">
-            <wp:extent cy="2349500" cx="3149600"/>
+            <wp:extent cy="3314700" cx="5943600"/>
             <wp:effectExtent t="0" b="0" r="0" l="0"/>
-            <wp:docPr id="1" name="image11.png"/>
+            <wp:docPr id="5" name="image16.png"/>
             <a:graphic>
               <a:graphicData uri="http://schemas.openxmlformats.org/drawingml/2006/picture">
                 <pic:pic>
                   <pic:nvPicPr>
-                    <pic:cNvPr id="0" name="image11.png"/>
+                    <pic:cNvPr id="0" name="image16.png"/>
                     <pic:cNvPicPr preferRelativeResize="0"/>
                   </pic:nvPicPr>
                   <pic:blipFill>
@@ -1419,7 +1513,7 @@
                   <pic:spPr>
                     <a:xfrm>
                       <a:off y="0" x="0"/>
-                      <a:ext cy="2349500" cx="3149600"/>
+                      <a:ext cy="3314700" cx="5943600"/>
                     </a:xfrm>
                     <a:prstGeom prst="rect"/>
                     <a:ln/>
@@ -1438,21 +1532,267 @@
     </w:p>
     <w:p>
       <w:pPr>
+        <w:contextualSpacing w:val="0"/>
+      </w:pPr>
+      <w:r>
+        <w:rPr>
+          <w:rtl w:val="0"/>
+        </w:rPr>
+      </w:r>
+    </w:p>
+    <w:p>
+      <w:pPr>
         <w:spacing w:lineRule="auto" w:line="276"/>
         <w:contextualSpacing w:val="0"/>
         <w:jc w:val="both"/>
+      </w:pPr>
+      <w:r>
+        <w:rPr>
+          <w:rFonts w:cs="Times New Roman" w:hAnsi="Times New Roman" w:eastAsia="Times New Roman" w:ascii="Times New Roman"/>
+          <w:sz w:val="24"/>
+          <w:rtl w:val="0"/>
+        </w:rPr>
+        <w:t xml:space="preserve">Galactose elimination, Clearance, Extraction Ratio and perivenous galactose concentration depending on blood flow and galactose concentration. Curves for unaltered ultrastructure (corresponding to age of 20 years) in blue and advanced pseudocapillarization via defenestraetion and widening of endothelial cells (corresponding to age 100 years) in red. Every data point is the integration over N=100 simulations based on samples from the underlying ultrastructure and perfusion to steady state under the given conditions.</w:t>
+      </w:r>
+    </w:p>
+    <w:p>
+      <w:pPr>
+        <w:spacing w:lineRule="auto" w:line="276"/>
+        <w:contextualSpacing w:val="0"/>
+        <w:jc w:val="both"/>
+      </w:pPr>
+      <w:r>
+        <w:rPr>
+          <w:rFonts w:cs="Times New Roman" w:hAnsi="Times New Roman" w:eastAsia="Times New Roman" w:ascii="Times New Roman"/>
+          <w:sz w:val="24"/>
+          <w:rtl w:val="0"/>
+        </w:rPr>
+        <w:t xml:space="preserve">A) Galactose elimination and experimental data human {</w:t>
+      </w:r>
+      <w:r>
+        <w:rPr>
+          <w:rFonts w:cs="Times New Roman" w:hAnsi="Times New Roman" w:eastAsia="Times New Roman" w:ascii="Times New Roman"/>
+          <w:color w:val="0000ff"/>
+          <w:sz w:val="24"/>
+          <w:rtl w:val="0"/>
+        </w:rPr>
+        <w:t xml:space="preserve">Waldstein1960</w:t>
+      </w:r>
+      <w:r>
+        <w:rPr>
+          <w:rFonts w:cs="Times New Roman" w:hAnsi="Times New Roman" w:eastAsia="Times New Roman" w:ascii="Times New Roman"/>
+          <w:sz w:val="24"/>
+          <w:rtl w:val="0"/>
+        </w:rPr>
+        <w:t xml:space="preserve">}.</w:t>
+      </w:r>
+    </w:p>
+    <w:p>
+      <w:pPr>
+        <w:spacing w:lineRule="auto" w:line="276"/>
+        <w:contextualSpacing w:val="0"/>
+        <w:jc w:val="both"/>
+        <w:rPr/>
+      </w:pPr>
+      <w:r>
+        <w:rPr>
+          <w:rFonts w:cs="Times New Roman" w:hAnsi="Times New Roman" w:eastAsia="Times New Roman" w:ascii="Times New Roman"/>
+          <w:sz w:val="24"/>
+          <w:rtl w:val="0"/>
+        </w:rPr>
+        <w:t xml:space="preserve">B) Galactose clearance and experimental data human {</w:t>
+      </w:r>
+      <w:r>
+        <w:rPr>
+          <w:rFonts w:cs="Times New Roman" w:hAnsi="Times New Roman" w:eastAsia="Times New Roman" w:ascii="Times New Roman"/>
+          <w:color w:val="0000ff"/>
+          <w:sz w:val="24"/>
+          <w:rtl w:val="0"/>
+        </w:rPr>
+        <w:t xml:space="preserve">Waldstein1960</w:t>
+      </w:r>
+      <w:r>
+        <w:rPr>
+          <w:rFonts w:cs="Times New Roman" w:hAnsi="Times New Roman" w:eastAsia="Times New Roman" w:ascii="Times New Roman"/>
+          <w:sz w:val="24"/>
+          <w:rtl w:val="0"/>
+        </w:rPr>
+        <w:t xml:space="preserve">}.</w:t>
+      </w:r>
+      <w:r>
+        <w:rPr>
+          <w:rtl w:val="0"/>
+        </w:rPr>
+      </w:r>
+    </w:p>
+    <w:p>
+      <w:pPr>
+        <w:contextualSpacing w:val="0"/>
+      </w:pPr>
+      <w:r>
+        <w:rPr>
+          <w:rtl w:val="0"/>
+        </w:rPr>
+      </w:r>
+    </w:p>
+    <w:p>
+      <w:pPr>
+        <w:contextualSpacing w:val="0"/>
+      </w:pPr>
+      <w:r>
+        <w:rPr>
+          <w:rtl w:val="0"/>
+        </w:rPr>
+      </w:r>
+    </w:p>
+    <w:p>
+      <w:pPr>
+        <w:pStyle w:val="Heading3"/>
+        <w:spacing w:lineRule="auto" w:after="60" w:line="276" w:before="240"/>
+        <w:ind w:left="0" w:firstLine="0"/>
+        <w:contextualSpacing w:val="0"/>
+        <w:jc w:val="both"/>
+      </w:pPr>
+      <w:bookmarkStart w:id="8" w:colFirst="0" w:name="h.t3st5dfazjkr" w:colLast="0"/>
+      <w:bookmarkEnd w:id="8"/>
+      <w:r>
+        <w:rPr>
+          <w:rtl w:val="0"/>
+        </w:rPr>
+      </w:r>
+    </w:p>
+    <w:p>
+      <w:pPr>
+        <w:pStyle w:val="Heading3"/>
+        <w:spacing w:lineRule="auto" w:after="60" w:line="276" w:before="240"/>
+        <w:ind w:left="0" w:firstLine="0"/>
+        <w:contextualSpacing w:val="0"/>
+        <w:jc w:val="both"/>
+      </w:pPr>
+      <w:bookmarkStart w:id="9" w:colFirst="0" w:name="h.m9hqo2pnrzci" w:colLast="0"/>
+      <w:bookmarkEnd w:id="9"/>
+      <w:r>
+        <w:rPr>
+          <w:rtl w:val="0"/>
+        </w:rPr>
+      </w:r>
+    </w:p>
+    <w:p>
+      <w:pPr>
+        <w:pStyle w:val="Heading3"/>
+        <w:spacing w:lineRule="auto" w:after="60" w:line="276" w:before="240"/>
+        <w:ind w:left="0" w:firstLine="0"/>
+        <w:contextualSpacing w:val="0"/>
+        <w:jc w:val="both"/>
+      </w:pPr>
+      <w:bookmarkStart w:id="10" w:colFirst="0" w:name="h.urvmevuzwar0" w:colLast="0"/>
+      <w:bookmarkEnd w:id="10"/>
+      <w:r>
+        <w:rPr>
+          <w:rtl w:val="0"/>
+        </w:rPr>
+      </w:r>
+    </w:p>
+    <w:p>
+      <w:r>
+        <w:br w:type="page"/>
+      </w:r>
+    </w:p>
+    <w:p>
+      <w:pPr>
+        <w:pStyle w:val="Heading3"/>
+        <w:spacing w:lineRule="auto" w:after="60" w:line="276" w:before="240"/>
+        <w:ind w:left="0" w:firstLine="0"/>
+        <w:contextualSpacing w:val="0"/>
+        <w:jc w:val="both"/>
+      </w:pPr>
+      <w:bookmarkStart w:id="11" w:colFirst="0" w:name="h.5tlr7xue1wbm" w:colLast="0"/>
+      <w:bookmarkEnd w:id="11"/>
+      <w:r>
+        <w:rPr>
+          <w:rtl w:val="0"/>
+        </w:rPr>
+      </w:r>
+    </w:p>
+    <w:p>
+      <w:pPr>
+        <w:pStyle w:val="Heading3"/>
+        <w:spacing w:lineRule="auto" w:after="60" w:line="276" w:before="240"/>
+        <w:ind w:left="0" w:firstLine="0"/>
+        <w:contextualSpacing w:val="0"/>
+        <w:jc w:val="both"/>
+      </w:pPr>
+      <w:bookmarkStart w:id="12" w:colFirst="0" w:name="h.5burvo7rbvbx" w:colLast="0"/>
+      <w:bookmarkEnd w:id="12"/>
+      <w:r>
+        <w:rPr>
+          <w:rFonts w:cs="Times New Roman" w:hAnsi="Times New Roman" w:eastAsia="Times New Roman" w:ascii="Times New Roman"/>
+          <w:i w:val="1"/>
+          <w:color w:val="000000"/>
+          <w:rtl w:val="0"/>
+        </w:rPr>
+        <w:t xml:space="preserve">Figure 5</w:t>
+      </w:r>
+      <w:r>
+        <w:rPr>
+          <w:rFonts w:cs="Times New Roman" w:hAnsi="Times New Roman" w:eastAsia="Times New Roman" w:ascii="Times New Roman"/>
+          <w:b w:val="0"/>
+          <w:i w:val="1"/>
+          <w:color w:val="000000"/>
+          <w:rtl w:val="0"/>
+        </w:rPr>
+        <w:t xml:space="preserve"> –GEC prediction, prediction population variability &amp; age dependence, classification of liver disease</w:t>
+      </w:r>
+    </w:p>
+    <w:p>
+      <w:pPr>
+        <w:contextualSpacing w:val="0"/>
+      </w:pPr>
+      <w:commentRangeStart w:id="10"/>
+      <w:r>
+        <w:rPr>
+          <w:b w:val="1"/>
+          <w:rtl w:val="0"/>
+        </w:rPr>
+        <w:t xml:space="preserve">A</w:t>
+      </w:r>
+      <w:commentRangeEnd w:id="10"/>
+      <w:r>
+        <w:commentReference w:id="10"/>
+      </w:r>
+      <w:r>
+        <w:rPr>
+          <w:b w:val="1"/>
+          <w:rtl w:val="0"/>
+        </w:rPr>
+        <w:tab/>
+        <w:tab/>
+        <w:tab/>
+        <w:tab/>
+        <w:tab/>
+        <w:t xml:space="preserve">B</w:t>
+      </w:r>
+      <w:r>
+        <w:rPr>
+          <w:rtl w:val="0"/>
+        </w:rPr>
+      </w:r>
+    </w:p>
+    <w:p>
+      <w:pPr>
+        <w:contextualSpacing w:val="0"/>
       </w:pPr>
       <w:r>
         <w:drawing>
           <wp:inline distR="114300" distT="114300" distB="114300" distL="114300">
-            <wp:extent cy="2222500" cx="2565400"/>
+            <wp:extent cy="1759027" cx="1966913"/>
             <wp:effectExtent t="0" b="0" r="0" l="0"/>
-            <wp:docPr id="15" name="image30.png"/>
+            <wp:docPr id="1" name="image01.png"/>
             <a:graphic>
               <a:graphicData uri="http://schemas.openxmlformats.org/drawingml/2006/picture">
                 <pic:pic>
                   <pic:nvPicPr>
-                    <pic:cNvPr id="0" name="image30.png"/>
+                    <pic:cNvPr id="0" name="image01.png"/>
                     <pic:cNvPicPr preferRelativeResize="0"/>
                   </pic:nvPicPr>
                   <pic:blipFill>
@@ -1465,7 +1805,7 @@
                   <pic:spPr>
                     <a:xfrm>
                       <a:off y="0" x="0"/>
-                      <a:ext cy="2222500" cx="2565400"/>
+                      <a:ext cy="1759027" cx="1966913"/>
                     </a:xfrm>
                     <a:prstGeom prst="rect"/>
                     <a:ln/>
@@ -1479,14 +1819,14 @@
       <w:r>
         <w:drawing>
           <wp:inline distR="114300" distT="114300" distB="114300" distL="114300">
-            <wp:extent cy="2044700" cx="2933700"/>
+            <wp:extent cy="1738313" cx="1927089"/>
             <wp:effectExtent t="0" b="0" r="0" l="0"/>
-            <wp:docPr id="14" name="image29.png"/>
+            <wp:docPr id="8" name="image21.png"/>
             <a:graphic>
               <a:graphicData uri="http://schemas.openxmlformats.org/drawingml/2006/picture">
                 <pic:pic>
                   <pic:nvPicPr>
-                    <pic:cNvPr id="0" name="image29.png"/>
+                    <pic:cNvPr id="0" name="image21.png"/>
                     <pic:cNvPicPr preferRelativeResize="0"/>
                   </pic:nvPicPr>
                   <pic:blipFill>
@@ -1499,7 +1839,7 @@
                   <pic:spPr>
                     <a:xfrm>
                       <a:off y="0" x="0"/>
-                      <a:ext cy="2044700" cx="2933700"/>
+                      <a:ext cy="1738313" cx="1927089"/>
                     </a:xfrm>
                     <a:prstGeom prst="rect"/>
                     <a:ln/>
@@ -1518,113 +1858,49 @@
     </w:p>
     <w:p>
       <w:pPr>
-        <w:spacing w:lineRule="auto" w:line="276"/>
-        <w:contextualSpacing w:val="0"/>
-        <w:jc w:val="both"/>
-      </w:pPr>
-      <w:r>
-        <w:rPr>
-          <w:rFonts w:cs="Times New Roman" w:hAnsi="Times New Roman" w:eastAsia="Times New Roman" w:ascii="Times New Roman"/>
-          <w:sz w:val="24"/>
-          <w:rtl w:val="0"/>
-        </w:rPr>
-        <w:t xml:space="preserve">(Schirmer, et al., 1986)</w:t>
-      </w:r>
-    </w:p>
-    <w:p>
-      <w:pPr>
-        <w:spacing w:lineRule="auto" w:line="276"/>
-        <w:contextualSpacing w:val="0"/>
-      </w:pPr>
-      <w:r>
-        <w:rPr>
-          <w:rFonts w:cs="Times New Roman" w:hAnsi="Times New Roman" w:eastAsia="Times New Roman" w:ascii="Times New Roman"/>
-          <w:sz w:val="24"/>
-          <w:rtl w:val="0"/>
-        </w:rPr>
-        <w:t xml:space="preserve">GEC clearance curves and extraction ratios </w:t>
-      </w:r>
-    </w:p>
-    <w:p>
-      <w:pPr>
-        <w:spacing w:lineRule="auto" w:line="276"/>
-        <w:contextualSpacing w:val="0"/>
-      </w:pPr>
-      <w:r>
-        <w:rPr>
-          <w:rFonts w:cs="Times New Roman" w:hAnsi="Times New Roman" w:eastAsia="Times New Roman" w:ascii="Times New Roman"/>
-          <w:sz w:val="24"/>
-          <w:rtl w:val="0"/>
-        </w:rPr>
-        <w:t xml:space="preserve">Changes in GEC clearance due to fenestraetion &amp; aging (show the curves with the experimental data).</w:t>
-      </w:r>
-    </w:p>
-    <w:p>
-      <w:pPr>
-        <w:spacing w:lineRule="auto" w:line="276"/>
-        <w:contextualSpacing w:val="0"/>
-      </w:pPr>
-      <w:r>
-        <w:rPr>
-          <w:rFonts w:cs="Times New Roman" w:hAnsi="Times New Roman" w:eastAsia="Times New Roman" w:ascii="Times New Roman"/>
-          <w:sz w:val="24"/>
-          <w:rtl w:val="0"/>
-        </w:rPr>
-        <w:t xml:space="preserve">TODO: Create the set of GEC curves for the various conditions and discuss in the context of flow &amp; capacity limited clearance.</w:t>
-      </w:r>
-    </w:p>
-    <w:p>
-      <w:pPr>
-        <w:spacing w:lineRule="auto" w:line="276"/>
-        <w:contextualSpacing w:val="0"/>
-      </w:pPr>
-      <w:r>
-        <w:rPr>
-          <w:rFonts w:cs="Times New Roman" w:hAnsi="Times New Roman" w:eastAsia="Times New Roman" w:ascii="Times New Roman"/>
-          <w:sz w:val="24"/>
-          <w:rtl w:val="0"/>
-        </w:rPr>
-        <w:t xml:space="preserve">TODO: add additional experimental data from Keiding</w:t>
-      </w:r>
-    </w:p>
-    <w:p>
-      <w:pPr>
-        <w:spacing w:lineRule="auto" w:line="276"/>
-        <w:contextualSpacing w:val="0"/>
-      </w:pPr>
-      <w:r>
-        <w:rPr>
-          <w:rtl w:val="0"/>
-        </w:rPr>
-      </w:r>
-    </w:p>
-    <w:p>
-      <w:pPr>
-        <w:spacing w:lineRule="auto" w:line="276"/>
-        <w:contextualSpacing w:val="0"/>
-      </w:pPr>
-      <w:r>
-        <w:rPr>
-          <w:rtl w:val="0"/>
-        </w:rPr>
-      </w:r>
-    </w:p>
-    <w:p>
-      <w:pPr>
-        <w:spacing w:lineRule="auto" w:line="276"/>
-        <w:contextualSpacing w:val="0"/>
-      </w:pPr>
+        <w:contextualSpacing w:val="0"/>
+      </w:pPr>
+      <w:r>
+        <w:rPr>
+          <w:b w:val="1"/>
+          <w:rtl w:val="0"/>
+        </w:rPr>
+        <w:t xml:space="preserve">C</w:t>
+        <w:tab/>
+        <w:tab/>
+        <w:tab/>
+        <w:tab/>
+        <w:tab/>
+        <w:t xml:space="preserve">D</w:t>
+      </w:r>
+      <w:r>
+        <w:rPr>
+          <w:rtl w:val="0"/>
+        </w:rPr>
+      </w:r>
+    </w:p>
+    <w:p>
+      <w:pPr>
+        <w:contextualSpacing w:val="0"/>
+        <w:rPr/>
+      </w:pPr>
+      <w:r>
+        <w:rPr>
+          <w:rtl w:val="0"/>
+        </w:rPr>
+        <w:t xml:space="preserve">      </w:t>
+      </w:r>
       <w:r>
         <w:drawing>
           <wp:inline distR="114300" distT="114300" distB="114300" distL="114300">
-            <wp:extent cy="3925160" cx="4138613"/>
+            <wp:extent cy="2205038" cx="1780364"/>
             <wp:effectExtent t="0" b="0" r="0" l="0"/>
-            <wp:docPr id="5" name="image15.png" descr="GE_curves_01.png"/>
+            <wp:docPr id="4" name="image12.png" descr="nhanes_GECage.png"/>
             <a:graphic>
               <a:graphicData uri="http://schemas.openxmlformats.org/drawingml/2006/picture">
                 <pic:pic>
                   <pic:nvPicPr>
-                    <pic:cNvPr id="0" name="image15.png" descr="GE_curves_01.png"/>
+                    <pic:cNvPr id="0" name="image12.png" descr="nhanes_GECage.png"/>
                     <pic:cNvPicPr preferRelativeResize="0"/>
                   </pic:nvPicPr>
                   <pic:blipFill>
@@ -1637,7 +1913,7 @@
                   <pic:spPr>
                     <a:xfrm>
                       <a:off y="0" x="0"/>
-                      <a:ext cy="3925160" cx="4138613"/>
+                      <a:ext cy="2205038" cx="1780364"/>
                     </a:xfrm>
                     <a:prstGeom prst="rect"/>
                     <a:ln/>
@@ -1652,29 +1928,25 @@
         <w:rPr>
           <w:rtl w:val="0"/>
         </w:rPr>
-      </w:r>
-    </w:p>
-    <w:p>
-      <w:pPr>
-        <w:pStyle w:val="Heading3"/>
-        <w:spacing w:lineRule="auto" w:after="60" w:line="276" w:before="240"/>
-        <w:ind w:left="0" w:firstLine="0"/>
-        <w:contextualSpacing w:val="0"/>
-        <w:jc w:val="both"/>
-      </w:pPr>
-      <w:bookmarkStart w:id="6" w:colFirst="0" w:name="h.lit74yqqs9f9" w:colLast="0"/>
-      <w:bookmarkEnd w:id="6"/>
+        <w:t xml:space="preserve"> </w:t>
+      </w:r>
+      <w:r>
+        <w:rPr>
+          <w:rtl w:val="0"/>
+        </w:rPr>
+        <w:t xml:space="preserve"> </w:t>
+      </w:r>
       <w:r>
         <w:drawing>
-          <wp:inline distR="114300" distT="114300" distB="114300" distL="114300">
-            <wp:extent cy="2424113" cx="5721365"/>
+          <wp:inline distR="57150" distT="57150" distB="57150" distL="57150">
+            <wp:extent cy="2148661" cx="1646237"/>
             <wp:effectExtent t="0" b="0" r="0" l="0"/>
-            <wp:docPr id="3" name="image13.png"/>
+            <wp:docPr id="13" name="image26.png" descr="nhanes_GECkgage.png"/>
             <a:graphic>
               <a:graphicData uri="http://schemas.openxmlformats.org/drawingml/2006/picture">
                 <pic:pic>
                   <pic:nvPicPr>
-                    <pic:cNvPr id="0" name="image13.png"/>
+                    <pic:cNvPr id="0" name="image26.png" descr="nhanes_GECkgage.png"/>
                     <pic:cNvPicPr preferRelativeResize="0"/>
                   </pic:nvPicPr>
                   <pic:blipFill>
@@ -1687,7 +1959,7 @@
                   <pic:spPr>
                     <a:xfrm>
                       <a:off y="0" x="0"/>
-                      <a:ext cy="2424113" cx="5721365"/>
+                      <a:ext cy="2148661" cx="1646237"/>
                     </a:xfrm>
                     <a:prstGeom prst="rect"/>
                     <a:ln/>
@@ -1706,156 +1978,37 @@
     </w:p>
     <w:p>
       <w:pPr>
-        <w:pStyle w:val="Heading3"/>
-        <w:spacing w:lineRule="auto" w:after="60" w:line="276" w:before="240"/>
-        <w:ind w:left="0" w:firstLine="0"/>
-        <w:contextualSpacing w:val="0"/>
-        <w:jc w:val="both"/>
-      </w:pPr>
-      <w:bookmarkStart w:id="7" w:colFirst="0" w:name="h.97e41mb65wex" w:colLast="0"/>
-      <w:bookmarkEnd w:id="7"/>
-      <w:r>
-        <w:rPr>
-          <w:rFonts w:cs="Times New Roman" w:hAnsi="Times New Roman" w:eastAsia="Times New Roman" w:ascii="Times New Roman"/>
-          <w:color w:val="000000"/>
-          <w:rtl w:val="0"/>
-        </w:rPr>
-        <w:t xml:space="preserve">Data:</w:t>
-      </w:r>
-    </w:p>
-    <w:p>
-      <w:pPr>
-        <w:contextualSpacing w:val="0"/>
-      </w:pPr>
-      <w:r>
-        <w:rPr>
-          <w:rtl w:val="0"/>
-        </w:rPr>
-        <w:t xml:space="preserve">Waldstein CL ~ gal; GE ~ gal</w:t>
-      </w:r>
-    </w:p>
-    <w:p>
-      <w:pPr>
-        <w:contextualSpacing w:val="0"/>
-      </w:pPr>
-      <w:r>
-        <w:rPr>
-          <w:rtl w:val="0"/>
-        </w:rPr>
-        <w:t xml:space="preserve">Winkler F, gal, arterial concentration, Extraction</w:t>
-      </w:r>
-    </w:p>
-    <w:p>
-      <w:pPr>
-        <w:contextualSpacing w:val="0"/>
-      </w:pPr>
-      <w:r>
-        <w:rPr>
-          <w:rtl w:val="0"/>
-        </w:rPr>
-        <w:t xml:space="preserve">Henderson1982 c0, ci, CL</w:t>
-      </w:r>
-    </w:p>
-    <w:p>
-      <w:pPr>
-        <w:contextualSpacing w:val="0"/>
-      </w:pPr>
-      <w:r>
-        <w:rPr>
-          <w:rtl w:val="0"/>
-        </w:rPr>
-        <w:t xml:space="preserve">Tygstrup1957 c0, ci, CL, arterial blood galactose</w:t>
-      </w:r>
-    </w:p>
-    <w:p>
-      <w:pPr>
-        <w:contextualSpacing w:val="0"/>
-      </w:pPr>
-      <w:r>
-        <w:rPr>
-          <w:rtl w:val="0"/>
-        </w:rPr>
-        <w:t xml:space="preserve">Keiding 1988 F, ci, co, ER, HE, </w:t>
-      </w:r>
-      <w:r>
-        <w:rPr>
-          <w:rtl w:val="0"/>
-        </w:rPr>
-      </w:r>
-    </w:p>
-    <w:p>
-      <w:pPr>
-        <w:contextualSpacing w:val="0"/>
-      </w:pPr>
-      <w:r>
-        <w:rPr>
-          <w:rtl w:val="0"/>
-        </w:rPr>
-      </w:r>
-    </w:p>
-    <w:p>
-      <w:pPr>
-        <w:pStyle w:val="Heading3"/>
-        <w:spacing w:lineRule="auto" w:after="60" w:line="276" w:before="240"/>
-        <w:ind w:left="0" w:firstLine="0"/>
-        <w:contextualSpacing w:val="0"/>
-        <w:jc w:val="both"/>
-      </w:pPr>
-      <w:bookmarkStart w:id="8" w:colFirst="0" w:name="h.t6xpmfsbdf3i" w:colLast="0"/>
-      <w:bookmarkEnd w:id="8"/>
-      <w:r>
-        <w:rPr>
-          <w:rFonts w:cs="Times New Roman" w:hAnsi="Times New Roman" w:eastAsia="Times New Roman" w:ascii="Times New Roman"/>
-          <w:i w:val="1"/>
-          <w:color w:val="000000"/>
-          <w:rtl w:val="0"/>
-        </w:rPr>
-        <w:t xml:space="preserve">Figure 5</w:t>
-      </w:r>
-      <w:r>
-        <w:rPr>
-          <w:rFonts w:cs="Times New Roman" w:hAnsi="Times New Roman" w:eastAsia="Times New Roman" w:ascii="Times New Roman"/>
-          <w:b w:val="0"/>
-          <w:i w:val="1"/>
-          <w:color w:val="000000"/>
-          <w:rtl w:val="0"/>
-        </w:rPr>
-        <w:t xml:space="preserve"> –GEC population variability, GEC in aging &amp; Classification</w:t>
-      </w:r>
-      <w:r>
-        <w:rPr>
-          <w:rtl w:val="0"/>
-        </w:rPr>
-      </w:r>
-    </w:p>
-    <w:p>
-      <w:pPr>
-        <w:contextualSpacing w:val="0"/>
-      </w:pPr>
-      <w:r>
-        <w:rPr>
-          <w:rtl w:val="0"/>
-        </w:rPr>
-      </w:r>
+        <w:contextualSpacing w:val="0"/>
+      </w:pPr>
+      <w:r>
+        <w:rPr>
+          <w:b w:val="1"/>
+          <w:rtl w:val="0"/>
+        </w:rPr>
+        <w:t xml:space="preserve">E</w:t>
+        <w:tab/>
+        <w:tab/>
+        <w:tab/>
+        <w:tab/>
+        <w:tab/>
+        <w:t xml:space="preserve">F</w:t>
+      </w:r>
+    </w:p>
+    <w:p>
+      <w:pPr>
+        <w:contextualSpacing w:val="0"/>
+      </w:pPr>
       <w:r>
         <w:drawing>
-          <wp:anchor allowOverlap="0" distR="114300" hidden="0" distT="114300" distB="114300" layoutInCell="0" locked="0" relativeHeight="0" simplePos="0" distL="114300" behindDoc="0">
-            <wp:simplePos y="0" x="0"/>
-            <wp:positionH relativeFrom="margin">
-              <wp:posOffset>-180974</wp:posOffset>
-            </wp:positionH>
-            <wp:positionV relativeFrom="paragraph">
-              <wp:posOffset>28575</wp:posOffset>
-            </wp:positionV>
-            <wp:extent cy="2566988" cx="2076926"/>
+          <wp:inline distR="57150" distT="57150" distB="57150" distL="57150">
+            <wp:extent cy="2081213" cx="2081213"/>
             <wp:effectExtent t="0" b="0" r="0" l="0"/>
-            <wp:wrapSquare distR="114300" distT="114300" distB="114300" wrapText="bothSides" distL="114300"/>
-            <wp:docPr id="10" name="image25.png" descr="nhanes_GECage.png"/>
+            <wp:docPr id="2" name="image10.png" descr="ROC.png"/>
             <a:graphic>
               <a:graphicData uri="http://schemas.openxmlformats.org/drawingml/2006/picture">
                 <pic:pic>
                   <pic:nvPicPr>
-                    <pic:cNvPr id="0" name="image25.png" descr="nhanes_GECage.png"/>
+                    <pic:cNvPr id="0" name="image10.png" descr="ROC.png"/>
                     <pic:cNvPicPr preferRelativeResize="0"/>
                   </pic:nvPicPr>
                   <pic:blipFill>
@@ -1868,7 +2021,7 @@
                   <pic:spPr>
                     <a:xfrm>
                       <a:off y="0" x="0"/>
-                      <a:ext cy="2566988" cx="2076926"/>
+                      <a:ext cy="2081213" cx="2081213"/>
                     </a:xfrm>
                     <a:prstGeom prst="rect"/>
                     <a:ln/>
@@ -1876,25 +2029,20 @@
                 </pic:pic>
               </a:graphicData>
             </a:graphic>
-          </wp:anchor>
+          </wp:inline>
         </w:drawing>
       </w:r>
-    </w:p>
-    <w:p>
-      <w:pPr>
-        <w:contextualSpacing w:val="0"/>
-      </w:pPr>
       <w:r>
         <w:drawing>
-          <wp:inline distR="57150" distT="57150" distB="57150" distL="57150">
-            <wp:extent cy="2271713" cx="1747471"/>
+          <wp:inline distR="114300" distT="114300" distB="114300" distL="114300">
+            <wp:extent cy="2070244" cx="2157413"/>
             <wp:effectExtent t="0" b="0" r="0" l="0"/>
-            <wp:docPr id="8" name="image23.png" descr="nhanes_GECkgage.png"/>
+            <wp:docPr id="11" name="image24.png"/>
             <a:graphic>
               <a:graphicData uri="http://schemas.openxmlformats.org/drawingml/2006/picture">
                 <pic:pic>
                   <pic:nvPicPr>
-                    <pic:cNvPr id="0" name="image23.png" descr="nhanes_GECkgage.png"/>
+                    <pic:cNvPr id="0" name="image24.png"/>
                     <pic:cNvPicPr preferRelativeResize="0"/>
                   </pic:nvPicPr>
                   <pic:blipFill>
@@ -1907,7 +2055,7 @@
                   <pic:spPr>
                     <a:xfrm>
                       <a:off y="0" x="0"/>
-                      <a:ext cy="2271713" cx="1747471"/>
+                      <a:ext cy="2070244" cx="2157413"/>
                     </a:xfrm>
                     <a:prstGeom prst="rect"/>
                     <a:ln/>
@@ -1919,16 +2067,264 @@
         </w:drawing>
       </w:r>
       <w:r>
+        <w:rPr>
+          <w:rtl w:val="0"/>
+        </w:rPr>
+      </w:r>
+    </w:p>
+    <w:p>
+      <w:pPr>
+        <w:contextualSpacing w:val="0"/>
+      </w:pPr>
+      <w:r>
+        <w:rPr>
+          <w:rtl w:val="0"/>
+        </w:rPr>
+      </w:r>
+    </w:p>
+    <w:p>
+      <w:pPr>
+        <w:contextualSpacing w:val="0"/>
+      </w:pPr>
+      <w:commentRangeStart w:id="11"/>
+      <w:r>
+        <w:rPr>
+          <w:rtl w:val="0"/>
+        </w:rPr>
+        <w:t xml:space="preserve">{Merkel1991, see also Salerno1996}</w:t>
+      </w:r>
+      <w:commentRangeEnd w:id="11"/>
+      <w:r>
+        <w:commentReference w:id="11"/>
+      </w:r>
+      <w:r>
+        <w:rPr>
+          <w:rtl w:val="0"/>
+        </w:rPr>
+      </w:r>
+    </w:p>
+    <w:p>
+      <w:pPr>
+        <w:spacing w:lineRule="auto" w:line="276"/>
+        <w:contextualSpacing w:val="0"/>
+        <w:jc w:val="both"/>
+      </w:pPr>
+      <w:r>
+        <w:rPr>
+          <w:rtl w:val="0"/>
+        </w:rPr>
+      </w:r>
+    </w:p>
+    <w:p>
+      <w:pPr>
+        <w:spacing w:lineRule="auto" w:line="276"/>
+        <w:contextualSpacing w:val="0"/>
+        <w:jc w:val="both"/>
+      </w:pPr>
+      <w:r>
+        <w:rPr>
+          <w:rFonts w:cs="Times New Roman" w:hAnsi="Times New Roman" w:eastAsia="Times New Roman" w:ascii="Times New Roman"/>
+          <w:sz w:val="24"/>
+          <w:rtl w:val="0"/>
+        </w:rPr>
+        <w:t xml:space="preserve">A) Prediction of normal GEC range based on the subset of available anthropomorphic information. Comparison with experimental data.</w:t>
+      </w:r>
+    </w:p>
+    <w:p>
+      <w:pPr>
+        <w:contextualSpacing w:val="0"/>
+        <w:jc w:val="both"/>
+        <w:rPr/>
+      </w:pPr>
+      <w:r>
+        <w:rPr>
+          <w:rFonts w:cs="Times New Roman" w:hAnsi="Times New Roman" w:eastAsia="Times New Roman" w:ascii="Times New Roman"/>
+          <w:sz w:val="24"/>
+          <w:rtl w:val="0"/>
+        </w:rPr>
+        <w:t xml:space="preserve">B) Prediction of normal GEC per bodyweight based on the subset of available anthropomorphic information. Comparison with experimental data (large subset of the data is independent from A, thereby providing independent validation of method.</w:t>
+      </w:r>
+      <w:r>
+        <w:rPr>
+          <w:rtl w:val="0"/>
+        </w:rPr>
+      </w:r>
+    </w:p>
+    <w:p>
+      <w:pPr>
+        <w:spacing w:lineRule="auto" w:line="276"/>
+        <w:contextualSpacing w:val="0"/>
+        <w:jc w:val="both"/>
+      </w:pPr>
+      <w:r>
+        <w:rPr>
+          <w:rFonts w:cs="Times New Roman" w:hAnsi="Times New Roman" w:eastAsia="Times New Roman" w:ascii="Times New Roman"/>
+          <w:sz w:val="24"/>
+          <w:rtl w:val="0"/>
+        </w:rPr>
+        <w:t xml:space="preserve">C</w:t>
+      </w:r>
+      <w:commentRangeStart w:id="12"/>
+      <w:r>
+        <w:rPr>
+          <w:rFonts w:cs="Times New Roman" w:hAnsi="Times New Roman" w:eastAsia="Times New Roman" w:ascii="Times New Roman"/>
+          <w:sz w:val="24"/>
+          <w:rtl w:val="0"/>
+        </w:rPr>
+        <w:t xml:space="preserve">) Predicted </w:t>
+      </w:r>
+      <w:commentRangeEnd w:id="12"/>
+      <w:r>
+        <w:commentReference w:id="12"/>
+      </w:r>
+      <w:r>
+        <w:rPr>
+          <w:rFonts w:cs="Times New Roman" w:hAnsi="Times New Roman" w:eastAsia="Times New Roman" w:ascii="Times New Roman"/>
+          <w:sz w:val="24"/>
+          <w:rtl w:val="0"/>
+        </w:rPr>
+        <w:t xml:space="preserve">population variability of GEC in healthy subjects based on the anthropomorphic infromation available in the NHANES cohort. Available experimental GEC data shown in comparison.</w:t>
+      </w:r>
+    </w:p>
+    <w:p>
+      <w:pPr>
+        <w:spacing w:lineRule="auto" w:line="276"/>
+        <w:contextualSpacing w:val="0"/>
+        <w:jc w:val="both"/>
+      </w:pPr>
+      <w:r>
+        <w:rPr>
+          <w:rFonts w:cs="Times New Roman" w:hAnsi="Times New Roman" w:eastAsia="Times New Roman" w:ascii="Times New Roman"/>
+          <w:sz w:val="24"/>
+          <w:rtl w:val="0"/>
+        </w:rPr>
+        <w:t xml:space="preserve">D) Predicted GEC per bodyweight population variability from NHANES cohort. Available experimental GEC dta shown in comparison. Large subset of GEC per bodyweight data is independent from C, providing independent validation of method.</w:t>
+      </w:r>
+    </w:p>
+    <w:p>
+      <w:pPr>
+        <w:spacing w:lineRule="auto" w:line="276"/>
+        <w:contextualSpacing w:val="0"/>
+        <w:jc w:val="both"/>
+      </w:pPr>
+      <w:r>
+        <w:rPr>
+          <w:rFonts w:cs="Times New Roman" w:hAnsi="Times New Roman" w:eastAsia="Times New Roman" w:ascii="Times New Roman"/>
+          <w:sz w:val="24"/>
+          <w:rtl w:val="0"/>
+        </w:rPr>
+        <w:t xml:space="preserve">E) Performance evaluation of classifier for of liver disease based on predicted GEC distributions for given anthropomorphic information. Classifier was compared to logistic regression using various predictors. </w:t>
+      </w:r>
+    </w:p>
+    <w:p>
+      <w:pPr>
+        <w:spacing w:lineRule="auto" w:line="276"/>
+        <w:contextualSpacing w:val="0"/>
+        <w:jc w:val="both"/>
+      </w:pPr>
+      <w:r>
+        <w:rPr>
+          <w:rFonts w:cs="Times New Roman" w:hAnsi="Times New Roman" w:eastAsia="Times New Roman" w:ascii="Times New Roman"/>
+          <w:sz w:val="24"/>
+          <w:rtl w:val="0"/>
+        </w:rPr>
+        <w:t xml:space="preserve">F) Performance evaluation of classifier for GEC per bodyweight data.</w:t>
+      </w:r>
+      <w:r>
+        <w:rPr>
+          <w:rtl w:val="0"/>
+        </w:rPr>
+      </w:r>
+    </w:p>
+    <w:p>
+      <w:pPr>
+        <w:spacing w:lineRule="auto" w:line="276"/>
+        <w:contextualSpacing w:val="0"/>
+        <w:jc w:val="both"/>
+      </w:pPr>
+      <w:r>
+        <w:rPr>
+          <w:rtl w:val="0"/>
+        </w:rPr>
+      </w:r>
+    </w:p>
+    <w:p>
+      <w:pPr>
+        <w:spacing w:lineRule="auto" w:line="276"/>
+        <w:contextualSpacing w:val="0"/>
+        <w:jc w:val="both"/>
+      </w:pPr>
+      <w:r>
+        <w:rPr>
+          <w:rtl w:val="0"/>
+        </w:rPr>
+      </w:r>
+    </w:p>
+    <w:p>
+      <w:r>
+        <w:br w:type="page"/>
+      </w:r>
+    </w:p>
+    <w:p>
+      <w:pPr>
+        <w:spacing w:lineRule="auto" w:line="276"/>
+        <w:contextualSpacing w:val="0"/>
+        <w:jc w:val="both"/>
+      </w:pPr>
+      <w:r>
+        <w:rPr>
+          <w:rtl w:val="0"/>
+        </w:rPr>
+      </w:r>
+    </w:p>
+    <w:p>
+      <w:pPr>
+        <w:spacing w:lineRule="auto" w:line="276"/>
+        <w:contextualSpacing w:val="0"/>
+        <w:jc w:val="both"/>
+      </w:pPr>
+      <w:r>
+        <w:rPr>
+          <w:rFonts w:cs="Times New Roman" w:hAnsi="Times New Roman" w:eastAsia="Times New Roman" w:ascii="Times New Roman"/>
+          <w:b w:val="1"/>
+          <w:i w:val="1"/>
+          <w:sz w:val="24"/>
+          <w:rtl w:val="0"/>
+        </w:rPr>
+        <w:t xml:space="preserve">Figure 6</w:t>
+      </w:r>
+      <w:r>
+        <w:rPr>
+          <w:rFonts w:cs="Times New Roman" w:hAnsi="Times New Roman" w:eastAsia="Times New Roman" w:ascii="Times New Roman"/>
+          <w:i w:val="1"/>
+          <w:sz w:val="24"/>
+          <w:rtl w:val="0"/>
+        </w:rPr>
+        <w:t xml:space="preserve"> – Implementation of Multiscale Model based GEC classifier</w:t>
+      </w:r>
+      <w:r>
+        <w:rPr>
+          <w:rtl w:val="0"/>
+        </w:rPr>
+      </w:r>
+    </w:p>
+    <w:p>
+      <w:pPr>
+        <w:spacing w:lineRule="auto" w:line="276"/>
+        <w:contextualSpacing w:val="0"/>
+        <w:jc w:val="both"/>
+      </w:pPr>
+      <w:r>
         <w:drawing>
           <wp:inline distR="114300" distT="114300" distB="114300" distL="114300">
-            <wp:extent cy="2719388" cx="2846859"/>
+            <wp:extent cy="4279900" cx="5943600"/>
             <wp:effectExtent t="0" b="0" r="0" l="0"/>
-            <wp:docPr id="11" name="image26.png"/>
+            <wp:docPr id="10" name="image23.png" descr="gec_app.png"/>
             <a:graphic>
               <a:graphicData uri="http://schemas.openxmlformats.org/drawingml/2006/picture">
                 <pic:pic>
                   <pic:nvPicPr>
-                    <pic:cNvPr id="0" name="image26.png"/>
+                    <pic:cNvPr id="0" name="image23.png" descr="gec_app.png"/>
                     <pic:cNvPicPr preferRelativeResize="0"/>
                   </pic:nvPicPr>
                   <pic:blipFill>
@@ -1941,7 +2337,7 @@
                   <pic:spPr>
                     <a:xfrm>
                       <a:off y="0" x="0"/>
-                      <a:ext cy="2719388" cx="2846859"/>
+                      <a:ext cy="4279900" cx="5943600"/>
                     </a:xfrm>
                     <a:prstGeom prst="rect"/>
                     <a:ln/>
@@ -1952,17 +2348,6 @@
           </wp:inline>
         </w:drawing>
       </w:r>
-      <w:commentRangeStart w:id="8"/>
-      <w:r>
-        <w:rPr>
-          <w:rtl w:val="0"/>
-        </w:rPr>
-        <w:t xml:space="preserve">{Merkel1991, see also Salerno1996}</w:t>
-      </w:r>
-      <w:commentRangeEnd w:id="8"/>
-      <w:r>
-        <w:commentReference w:id="8"/>
-      </w:r>
       <w:r>
         <w:rPr>
           <w:rtl w:val="0"/>
@@ -1977,323 +2362,13 @@
       </w:pPr>
       <w:r>
         <w:rPr>
-          <w:rtl w:val="0"/>
-        </w:rPr>
-      </w:r>
-      <w:r>
-        <w:drawing>
-          <wp:anchor allowOverlap="0" distR="57150" hidden="0" distT="57150" distB="57150" layoutInCell="0" locked="0" relativeHeight="0" simplePos="0" distL="57150" behindDoc="0">
-            <wp:simplePos y="0" x="0"/>
-            <wp:positionH relativeFrom="margin">
-              <wp:posOffset>-133349</wp:posOffset>
-            </wp:positionH>
-            <wp:positionV relativeFrom="paragraph">
-              <wp:posOffset>76200</wp:posOffset>
-            </wp:positionV>
-            <wp:extent cy="2405063" cx="2405063"/>
-            <wp:effectExtent t="0" b="0" r="0" l="0"/>
-            <wp:wrapSquare distR="57150" distT="57150" distB="57150" wrapText="bothSides" distL="57150"/>
-            <wp:docPr id="13" name="image28.png" descr="ROC.png"/>
-            <a:graphic>
-              <a:graphicData uri="http://schemas.openxmlformats.org/drawingml/2006/picture">
-                <pic:pic>
-                  <pic:nvPicPr>
-                    <pic:cNvPr id="0" name="image28.png" descr="ROC.png"/>
-                    <pic:cNvPicPr preferRelativeResize="0"/>
-                  </pic:nvPicPr>
-                  <pic:blipFill>
-                    <a:blip r:embed="rId20"/>
-                    <a:srcRect t="0" b="0" r="0" l="0"/>
-                    <a:stretch>
-                      <a:fillRect/>
-                    </a:stretch>
-                  </pic:blipFill>
-                  <pic:spPr>
-                    <a:xfrm>
-                      <a:off y="0" x="0"/>
-                      <a:ext cy="2405063" cx="2405063"/>
-                    </a:xfrm>
-                    <a:prstGeom prst="rect"/>
-                    <a:ln/>
-                  </pic:spPr>
-                </pic:pic>
-              </a:graphicData>
-            </a:graphic>
-          </wp:anchor>
-        </w:drawing>
-      </w:r>
-      <w:r>
-        <w:drawing>
-          <wp:anchor allowOverlap="0" distR="57150" hidden="0" distT="57150" distB="57150" layoutInCell="0" locked="0" relativeHeight="0" simplePos="0" distL="57150" behindDoc="0">
-            <wp:simplePos y="0" x="0"/>
-            <wp:positionH relativeFrom="margin">
-              <wp:posOffset>2257425</wp:posOffset>
-            </wp:positionH>
-            <wp:positionV relativeFrom="paragraph">
-              <wp:posOffset>76200</wp:posOffset>
-            </wp:positionV>
-            <wp:extent cy="2401786" cx="3328988"/>
-            <wp:effectExtent t="0" b="0" r="0" l="0"/>
-            <wp:wrapSquare distR="57150" distT="57150" distB="57150" wrapText="bothSides" distL="57150"/>
-            <wp:docPr id="6" name="image16.png" descr="gec_app.png"/>
-            <a:graphic>
-              <a:graphicData uri="http://schemas.openxmlformats.org/drawingml/2006/picture">
-                <pic:pic>
-                  <pic:nvPicPr>
-                    <pic:cNvPr id="0" name="image16.png" descr="gec_app.png"/>
-                    <pic:cNvPicPr preferRelativeResize="0"/>
-                  </pic:nvPicPr>
-                  <pic:blipFill>
-                    <a:blip r:embed="rId21"/>
-                    <a:srcRect t="0" b="0" r="0" l="0"/>
-                    <a:stretch>
-                      <a:fillRect/>
-                    </a:stretch>
-                  </pic:blipFill>
-                  <pic:spPr>
-                    <a:xfrm>
-                      <a:off y="0" x="0"/>
-                      <a:ext cy="2401786" cx="3328988"/>
-                    </a:xfrm>
-                    <a:prstGeom prst="rect"/>
-                    <a:ln/>
-                  </pic:spPr>
-                </pic:pic>
-              </a:graphicData>
-            </a:graphic>
-          </wp:anchor>
-        </w:drawing>
-      </w:r>
-    </w:p>
-    <w:p>
-      <w:pPr>
-        <w:spacing w:lineRule="auto" w:line="276"/>
-        <w:contextualSpacing w:val="0"/>
-        <w:jc w:val="both"/>
-      </w:pPr>
-      <w:r>
-        <w:rPr>
-          <w:rtl w:val="0"/>
-        </w:rPr>
-      </w:r>
-    </w:p>
-    <w:p>
-      <w:pPr>
-        <w:spacing w:lineRule="auto" w:line="276"/>
-        <w:contextualSpacing w:val="0"/>
-        <w:jc w:val="both"/>
-      </w:pPr>
-      <w:r>
-        <w:rPr>
-          <w:rtl w:val="0"/>
-        </w:rPr>
-      </w:r>
-    </w:p>
-    <w:p>
-      <w:pPr>
-        <w:spacing w:lineRule="auto" w:line="276"/>
-        <w:contextualSpacing w:val="0"/>
-        <w:jc w:val="both"/>
-      </w:pPr>
-      <w:r>
-        <w:rPr>
-          <w:rtl w:val="0"/>
-        </w:rPr>
-      </w:r>
-    </w:p>
-    <w:p>
-      <w:pPr>
-        <w:spacing w:lineRule="auto" w:line="276"/>
-        <w:contextualSpacing w:val="0"/>
-        <w:jc w:val="both"/>
-      </w:pPr>
-      <w:r>
-        <w:rPr>
-          <w:rtl w:val="0"/>
-        </w:rPr>
-      </w:r>
-    </w:p>
-    <w:p>
-      <w:pPr>
-        <w:spacing w:lineRule="auto" w:line="276"/>
-        <w:contextualSpacing w:val="0"/>
-        <w:jc w:val="both"/>
-      </w:pPr>
-      <w:r>
-        <w:rPr>
-          <w:rtl w:val="0"/>
-        </w:rPr>
-      </w:r>
-    </w:p>
-    <w:p>
-      <w:pPr>
-        <w:spacing w:lineRule="auto" w:line="276"/>
-        <w:contextualSpacing w:val="0"/>
-        <w:jc w:val="both"/>
-      </w:pPr>
-      <w:r>
-        <w:rPr>
-          <w:rtl w:val="0"/>
-        </w:rPr>
-      </w:r>
-    </w:p>
-    <w:p>
-      <w:pPr>
-        <w:spacing w:lineRule="auto" w:line="276"/>
-        <w:contextualSpacing w:val="0"/>
-        <w:jc w:val="both"/>
-      </w:pPr>
-      <w:r>
-        <w:rPr>
-          <w:rtl w:val="0"/>
-        </w:rPr>
-      </w:r>
-    </w:p>
-    <w:p>
-      <w:pPr>
-        <w:spacing w:lineRule="auto" w:line="276"/>
-        <w:contextualSpacing w:val="0"/>
-        <w:jc w:val="both"/>
-      </w:pPr>
-      <w:r>
-        <w:rPr>
-          <w:rtl w:val="0"/>
-        </w:rPr>
-      </w:r>
-    </w:p>
-    <w:p>
-      <w:pPr>
-        <w:spacing w:lineRule="auto" w:line="276"/>
-        <w:contextualSpacing w:val="0"/>
-        <w:jc w:val="both"/>
-      </w:pPr>
-      <w:r>
-        <w:rPr>
-          <w:rtl w:val="0"/>
-        </w:rPr>
-      </w:r>
-    </w:p>
-    <w:p>
-      <w:pPr>
-        <w:spacing w:lineRule="auto" w:line="276"/>
-        <w:contextualSpacing w:val="0"/>
-        <w:jc w:val="both"/>
-      </w:pPr>
-      <w:r>
-        <w:rPr>
-          <w:rtl w:val="0"/>
-        </w:rPr>
-      </w:r>
-    </w:p>
-    <w:p>
-      <w:pPr>
-        <w:spacing w:lineRule="auto" w:line="276"/>
-        <w:contextualSpacing w:val="0"/>
-        <w:jc w:val="both"/>
-      </w:pPr>
-      <w:r>
-        <w:rPr>
-          <w:rtl w:val="0"/>
-        </w:rPr>
-      </w:r>
-    </w:p>
-    <w:p>
-      <w:pPr>
-        <w:spacing w:lineRule="auto" w:line="276"/>
-        <w:contextualSpacing w:val="0"/>
-        <w:jc w:val="both"/>
-      </w:pPr>
-      <w:r>
-        <w:rPr>
-          <w:rtl w:val="0"/>
-        </w:rPr>
-      </w:r>
-    </w:p>
-    <w:p>
-      <w:pPr>
-        <w:spacing w:lineRule="auto" w:line="276"/>
-        <w:contextualSpacing w:val="0"/>
-        <w:jc w:val="both"/>
-      </w:pPr>
-      <w:r>
-        <w:rPr>
-          <w:rtl w:val="0"/>
-        </w:rPr>
-      </w:r>
-    </w:p>
-    <w:p>
-      <w:pPr>
-        <w:spacing w:lineRule="auto" w:line="276"/>
-        <w:contextualSpacing w:val="0"/>
-        <w:jc w:val="both"/>
-      </w:pPr>
-      <w:commentRangeStart w:id="9"/>
-      <w:r>
-        <w:rPr>
-          <w:rFonts w:cs="Times New Roman" w:hAnsi="Times New Roman" w:eastAsia="Times New Roman" w:ascii="Times New Roman"/>
-          <w:sz w:val="24"/>
-          <w:rtl w:val="0"/>
-        </w:rPr>
-        <w:t xml:space="preserve">A Predicted normal </w:t>
-      </w:r>
-      <w:commentRangeEnd w:id="9"/>
-      <w:r>
-        <w:commentReference w:id="9"/>
-      </w:r>
-      <w:r>
-        <w:rPr>
-          <w:rFonts w:cs="Times New Roman" w:hAnsi="Times New Roman" w:eastAsia="Times New Roman" w:ascii="Times New Roman"/>
-          <w:sz w:val="24"/>
-          <w:rtl w:val="0"/>
-        </w:rPr>
-        <w:t xml:space="preserve">GEC population variability from NHANES cohort from multiscale model in combination with predicted liver volumes and blood flows with experimental data.</w:t>
-      </w:r>
-    </w:p>
-    <w:p>
-      <w:pPr>
-        <w:spacing w:lineRule="auto" w:line="276"/>
-        <w:contextualSpacing w:val="0"/>
-        <w:jc w:val="both"/>
-      </w:pPr>
-      <w:r>
-        <w:rPr>
-          <w:rFonts w:cs="Times New Roman" w:hAnsi="Times New Roman" w:eastAsia="Times New Roman" w:ascii="Times New Roman"/>
-          <w:sz w:val="24"/>
-          <w:rtl w:val="0"/>
-        </w:rPr>
-        <w:t xml:space="preserve">B Predicted GEC per bodyweight population variability from NHANES cohort.</w:t>
-      </w:r>
-    </w:p>
-    <w:p>
-      <w:pPr>
-        <w:spacing w:lineRule="auto" w:line="276"/>
-        <w:contextualSpacing w:val="0"/>
-        <w:jc w:val="both"/>
-      </w:pPr>
-      <w:r>
-        <w:rPr>
-          <w:rFonts w:cs="Times New Roman" w:hAnsi="Times New Roman" w:eastAsia="Times New Roman" w:ascii="Times New Roman"/>
-          <w:sz w:val="24"/>
-          <w:rtl w:val="0"/>
-        </w:rPr>
-        <w:t xml:space="preserve">C Performance evaluation of classifier for of liver disease based on predicted GEC distributions for given anthropomorphic information. Classifier was compared to logistic regression using various predictors. </w:t>
-      </w:r>
-    </w:p>
-    <w:p>
-      <w:pPr>
-        <w:spacing w:lineRule="auto" w:line="276"/>
-        <w:contextualSpacing w:val="0"/>
-        <w:jc w:val="both"/>
-      </w:pPr>
-      <w:r>
-        <w:rPr>
-          <w:rFonts w:cs="Times New Roman" w:hAnsi="Times New Roman" w:eastAsia="Times New Roman" w:ascii="Times New Roman"/>
-          <w:sz w:val="24"/>
-          <w:rtl w:val="0"/>
-        </w:rPr>
-        <w:t xml:space="preserve">D Implementation of classifier into web application for calculation for the predictions of expected GEC ranges available at </w:t>
-      </w:r>
-      <w:hyperlink r:id="rId22">
+          <w:rFonts w:cs="Times New Roman" w:hAnsi="Times New Roman" w:eastAsia="Times New Roman" w:ascii="Times New Roman"/>
+          <w:sz w:val="24"/>
+          <w:rtl w:val="0"/>
+        </w:rPr>
+        <w:t xml:space="preserve">Screenshot of the web based application for prediction of GEC ranges and liver disease based on GEC measurments. Available at </w:t>
+      </w:r>
+      <w:hyperlink r:id="rId20">
         <w:r>
           <w:rPr>
             <w:rFonts w:cs="Times New Roman" w:hAnsi="Times New Roman" w:eastAsia="Times New Roman" w:ascii="Times New Roman"/>
@@ -2307,16 +2382,12 @@
       </w:hyperlink>
       <w:r>
         <w:rPr>
-          <w:rtl w:val="0"/>
-        </w:rPr>
-      </w:r>
-    </w:p>
-    <w:p>
-      <w:pPr>
-        <w:spacing w:lineRule="auto" w:line="276"/>
-        <w:contextualSpacing w:val="0"/>
-        <w:jc w:val="both"/>
-      </w:pPr>
+          <w:rFonts w:cs="Times New Roman" w:hAnsi="Times New Roman" w:eastAsia="Times New Roman" w:ascii="Times New Roman"/>
+          <w:sz w:val="24"/>
+          <w:rtl w:val="0"/>
+        </w:rPr>
+        <w:t xml:space="preserve">.</w:t>
+      </w:r>
       <w:r>
         <w:rPr>
           <w:rtl w:val="0"/>
@@ -2413,7 +2484,7 @@
       </w:r>
     </w:p>
   </w:comment>
-  <w:comment w:id="9" w:date="2015-02-03T16:55:36Z" w:author="Matthias König">
+  <w:comment w:id="10" w:date="2015-02-06T16:11:31Z" w:author="Matthias König">
     <w:p>
       <w:pPr>
         <w:keepNext w:val="0"/>
@@ -2437,9 +2508,11 @@
           <w:vertAlign w:val="baseline"/>
           <w:rtl w:val="0"/>
         </w:rPr>
-        <w:t xml:space="preserve">Show the different scenarios &amp; results</w:t>
-      </w:r>
-    </w:p>
+        <w:t xml:space="preserve">TODO: visualize range of predictions, distribution of percentiles</w:t>
+      </w:r>
+    </w:p>
+  </w:comment>
+  <w:comment w:id="12" w:date="2015-02-03T16:55:36Z" w:author="Matthias König">
     <w:p>
       <w:pPr>
         <w:keepNext w:val="0"/>
@@ -2463,7 +2536,7 @@
           <w:vertAlign w:val="baseline"/>
           <w:rtl w:val="0"/>
         </w:rPr>
-        <w:t xml:space="preserve">1. no adaptation in ageing</w:t>
+        <w:t xml:space="preserve">Show the different scenarios &amp; results</w:t>
       </w:r>
     </w:p>
     <w:p>
@@ -2489,7 +2562,7 @@
           <w:vertAlign w:val="baseline"/>
           <w:rtl w:val="0"/>
         </w:rPr>
-        <w:t xml:space="preserve">2. aging changes like defenestration</w:t>
+        <w:t xml:space="preserve">1. no adaptation in ageing</w:t>
       </w:r>
     </w:p>
     <w:p>
@@ -2515,11 +2588,9 @@
           <w:vertAlign w:val="baseline"/>
           <w:rtl w:val="0"/>
         </w:rPr>
-        <w:t xml:space="preserve">3. metabolic decrease.</w:t>
-      </w:r>
-    </w:p>
-  </w:comment>
-  <w:comment w:id="4" w:date="2015-02-06T14:18:04Z" w:author="Matthias König">
+        <w:t xml:space="preserve">2. aging changes like defenestration</w:t>
+      </w:r>
+    </w:p>
     <w:p>
       <w:pPr>
         <w:keepNext w:val="0"/>
@@ -2543,11 +2614,11 @@
           <w:vertAlign w:val="baseline"/>
           <w:rtl w:val="0"/>
         </w:rPr>
-        <w:t xml:space="preserve">TODO: Circos plots &amp; videos =&gt; depict the heterogeneity on sinusoidal on cell level.</w:t>
+        <w:t xml:space="preserve">3. metabolic decrease.</w:t>
       </w:r>
     </w:p>
   </w:comment>
-  <w:comment w:id="5" w:date="2015-02-04T21:07:46Z" w:author="Matthias König">
+  <w:comment w:id="4" w:date="2015-02-06T14:18:04Z" w:author="Matthias König">
     <w:p>
       <w:pPr>
         <w:keepNext w:val="0"/>
@@ -2571,9 +2642,11 @@
           <w:vertAlign w:val="baseline"/>
           <w:rtl w:val="0"/>
         </w:rPr>
-        <w:t xml:space="preserve">Add experimental data</w:t>
-      </w:r>
-    </w:p>
+        <w:t xml:space="preserve">TODO: Circos plots &amp; videos =&gt; depict the heterogeneity on sinusoidal on cell level.</w:t>
+      </w:r>
+    </w:p>
+  </w:comment>
+  <w:comment w:id="5" w:date="2015-02-06T17:06:49Z" w:author="Matthias König">
     <w:p>
       <w:pPr>
         <w:keepNext w:val="0"/>
@@ -2597,11 +2670,9 @@
           <w:vertAlign w:val="baseline"/>
           <w:rtl w:val="0"/>
         </w:rPr>
-        <w:t xml:space="preserve">Keiding1988</w:t>
-      </w:r>
-    </w:p>
-  </w:comment>
-  <w:comment w:id="6" w:date="2015-02-03T22:31:31Z" w:author="Matthias König">
+        <w:t xml:space="preserve">Add experimental data</w:t>
+      </w:r>
+    </w:p>
     <w:p>
       <w:pPr>
         <w:keepNext w:val="0"/>
@@ -2625,11 +2696,11 @@
           <w:vertAlign w:val="baseline"/>
           <w:rtl w:val="0"/>
         </w:rPr>
-        <w:t xml:space="preserve">2 datapoints Henderson -&gt; clearance ER</w:t>
+        <w:t xml:space="preserve">Keiding1988</w:t>
       </w:r>
     </w:p>
   </w:comment>
-  <w:comment w:id="7" w:date="2015-02-04T21:07:46Z" w:author="Matthias König">
+  <w:comment w:id="6" w:date="2015-02-03T22:31:31Z" w:author="Matthias König">
     <w:p>
       <w:pPr>
         <w:keepNext w:val="0"/>
@@ -2653,9 +2724,11 @@
           <w:vertAlign w:val="baseline"/>
           <w:rtl w:val="0"/>
         </w:rPr>
-        <w:t xml:space="preserve">94% ER discussion </w:t>
-      </w:r>
-    </w:p>
+        <w:t xml:space="preserve">2 datapoints Henderson -&gt; clearance ER</w:t>
+      </w:r>
+    </w:p>
+  </w:comment>
+  <w:comment w:id="7" w:date="2015-02-04T21:07:46Z" w:author="Matthias König">
     <w:p>
       <w:pPr>
         <w:keepNext w:val="0"/>
@@ -2679,7 +2752,7 @@
           <w:vertAlign w:val="baseline"/>
           <w:rtl w:val="0"/>
         </w:rPr>
-        <w:t xml:space="preserve">ER with increasing perfusion</w:t>
+        <w:t xml:space="preserve">94% ER discussion </w:t>
       </w:r>
     </w:p>
     <w:p>
@@ -2694,8 +2767,18 @@
       </w:pPr>
       <w:r>
         <w:rPr>
-          <w:rtl w:val="0"/>
-        </w:rPr>
+          <w:rFonts w:cs="Arial" w:hAnsi="Arial" w:eastAsia="Arial" w:ascii="Arial"/>
+          <w:b w:val="0"/>
+          <w:i w:val="0"/>
+          <w:smallCaps w:val="0"/>
+          <w:strike w:val="0"/>
+          <w:color w:val="000000"/>
+          <w:sz w:val="22"/>
+          <w:u w:val="none"/>
+          <w:vertAlign w:val="baseline"/>
+          <w:rtl w:val="0"/>
+        </w:rPr>
+        <w:t xml:space="preserve">ER with increasing perfusion</w:t>
       </w:r>
     </w:p>
     <w:p>
@@ -2710,22 +2793,10 @@
       </w:pPr>
       <w:r>
         <w:rPr>
-          <w:rFonts w:cs="Arial" w:hAnsi="Arial" w:eastAsia="Arial" w:ascii="Arial"/>
-          <w:b w:val="0"/>
-          <w:i w:val="0"/>
-          <w:smallCaps w:val="0"/>
-          <w:strike w:val="0"/>
-          <w:color w:val="000000"/>
-          <w:sz w:val="22"/>
-          <w:u w:val="none"/>
-          <w:vertAlign w:val="baseline"/>
-          <w:rtl w:val="0"/>
-        </w:rPr>
-        <w:t xml:space="preserve">* estimate apparent Km &amp; Vmax value (GEC)</w:t>
-      </w:r>
-    </w:p>
-  </w:comment>
-  <w:comment w:id="2" w:date="2015-02-06T09:53:50Z" w:author="Matthias König">
+          <w:rtl w:val="0"/>
+        </w:rPr>
+      </w:r>
+    </w:p>
     <w:p>
       <w:pPr>
         <w:keepNext w:val="0"/>
@@ -2749,9 +2820,11 @@
           <w:vertAlign w:val="baseline"/>
           <w:rtl w:val="0"/>
         </w:rPr>
-        <w:t xml:space="preserve">- add experimental data from B &amp; C</w:t>
-      </w:r>
-    </w:p>
+        <w:t xml:space="preserve">* estimate apparent Km &amp; Vmax value (GEC)</w:t>
+      </w:r>
+    </w:p>
+  </w:comment>
+  <w:comment w:id="8" w:date="2015-02-06T17:05:47Z" w:author="Matthias König">
     <w:p>
       <w:pPr>
         <w:keepNext w:val="0"/>
@@ -2775,9 +2848,11 @@
           <w:vertAlign w:val="baseline"/>
           <w:rtl w:val="0"/>
         </w:rPr>
-        <w:t xml:space="preserve">- add curve for one galactose concentration</w:t>
-      </w:r>
-    </w:p>
+        <w:t xml:space="preserve">discuss in the context of flow &amp; capacity limited clearance.</w:t>
+      </w:r>
+    </w:p>
+  </w:comment>
+  <w:comment w:id="9" w:date="2015-02-06T17:06:49Z" w:author="Matthias König">
     <w:p>
       <w:pPr>
         <w:keepNext w:val="0"/>
@@ -2801,11 +2876,9 @@
           <w:vertAlign w:val="baseline"/>
           <w:rtl w:val="0"/>
         </w:rPr>
-        <w:t xml:space="preserve">- create circos plot &amp; video to better show the extreme heterogeneity between the different sinusoidal units.</w:t>
-      </w:r>
-    </w:p>
-  </w:comment>
-  <w:comment w:id="3" w:date="2015-02-06T09:53:50Z" w:author="Matthias König">
+        <w:t xml:space="preserve">Add additional human data points: </w:t>
+      </w:r>
+    </w:p>
     <w:p>
       <w:pPr>
         <w:keepNext w:val="0"/>
@@ -2829,11 +2902,223 @@
           <w:vertAlign w:val="baseline"/>
           <w:rtl w:val="0"/>
         </w:rPr>
+        <w:t xml:space="preserve">* Waldstein c_in, c_out</w:t>
+      </w:r>
+    </w:p>
+    <w:p>
+      <w:pPr>
+        <w:keepNext w:val="0"/>
+        <w:keepLines w:val="0"/>
+        <w:widowControl w:val="0"/>
+        <w:spacing w:lineRule="auto" w:after="0" w:line="240" w:before="0"/>
+        <w:ind w:left="0" w:firstLine="0" w:right="0"/>
+        <w:contextualSpacing w:val="0"/>
+        <w:jc w:val="left"/>
+      </w:pPr>
+      <w:r>
+        <w:rPr>
+          <w:rFonts w:cs="Arial" w:hAnsi="Arial" w:eastAsia="Arial" w:ascii="Arial"/>
+          <w:b w:val="0"/>
+          <w:i w:val="0"/>
+          <w:smallCaps w:val="0"/>
+          <w:strike w:val="0"/>
+          <w:color w:val="000000"/>
+          <w:sz w:val="22"/>
+          <w:u w:val="none"/>
+          <w:vertAlign w:val="baseline"/>
+          <w:rtl w:val="0"/>
+        </w:rPr>
+        <w:t xml:space="preserve">*Winkler F, gal, arterial concentration, Extraction</w:t>
+      </w:r>
+    </w:p>
+    <w:p>
+      <w:pPr>
+        <w:keepNext w:val="0"/>
+        <w:keepLines w:val="0"/>
+        <w:widowControl w:val="0"/>
+        <w:spacing w:lineRule="auto" w:after="0" w:line="240" w:before="0"/>
+        <w:ind w:left="0" w:firstLine="0" w:right="0"/>
+        <w:contextualSpacing w:val="0"/>
+        <w:jc w:val="left"/>
+      </w:pPr>
+      <w:r>
+        <w:rPr>
+          <w:rFonts w:cs="Arial" w:hAnsi="Arial" w:eastAsia="Arial" w:ascii="Arial"/>
+          <w:b w:val="0"/>
+          <w:i w:val="0"/>
+          <w:smallCaps w:val="0"/>
+          <w:strike w:val="0"/>
+          <w:color w:val="000000"/>
+          <w:sz w:val="22"/>
+          <w:u w:val="none"/>
+          <w:vertAlign w:val="baseline"/>
+          <w:rtl w:val="0"/>
+        </w:rPr>
+        <w:t xml:space="preserve">*Henderson1982 c0, ci, CL</w:t>
+      </w:r>
+    </w:p>
+    <w:p>
+      <w:pPr>
+        <w:keepNext w:val="0"/>
+        <w:keepLines w:val="0"/>
+        <w:widowControl w:val="0"/>
+        <w:spacing w:lineRule="auto" w:after="0" w:line="240" w:before="0"/>
+        <w:ind w:left="0" w:firstLine="0" w:right="0"/>
+        <w:contextualSpacing w:val="0"/>
+        <w:jc w:val="left"/>
+      </w:pPr>
+      <w:r>
+        <w:rPr>
+          <w:rFonts w:cs="Arial" w:hAnsi="Arial" w:eastAsia="Arial" w:ascii="Arial"/>
+          <w:b w:val="0"/>
+          <w:i w:val="0"/>
+          <w:smallCaps w:val="0"/>
+          <w:strike w:val="0"/>
+          <w:color w:val="000000"/>
+          <w:sz w:val="22"/>
+          <w:u w:val="none"/>
+          <w:vertAlign w:val="baseline"/>
+          <w:rtl w:val="0"/>
+        </w:rPr>
+        <w:t xml:space="preserve">*Tygstrup1957 c0, ci, CL, arterial blood galactose</w:t>
+      </w:r>
+    </w:p>
+    <w:p>
+      <w:pPr>
+        <w:keepNext w:val="0"/>
+        <w:keepLines w:val="0"/>
+        <w:widowControl w:val="0"/>
+        <w:spacing w:lineRule="auto" w:after="0" w:line="240" w:before="0"/>
+        <w:ind w:left="0" w:firstLine="0" w:right="0"/>
+        <w:contextualSpacing w:val="0"/>
+        <w:jc w:val="left"/>
+      </w:pPr>
+      <w:r>
+        <w:rPr>
+          <w:rFonts w:cs="Arial" w:hAnsi="Arial" w:eastAsia="Arial" w:ascii="Arial"/>
+          <w:b w:val="0"/>
+          <w:i w:val="0"/>
+          <w:smallCaps w:val="0"/>
+          <w:strike w:val="0"/>
+          <w:color w:val="000000"/>
+          <w:sz w:val="22"/>
+          <w:u w:val="none"/>
+          <w:vertAlign w:val="baseline"/>
+          <w:rtl w:val="0"/>
+        </w:rPr>
+        <w:t xml:space="preserve">*Keiding 1988 F, ci, co, ER, HE,</w:t>
+      </w:r>
+    </w:p>
+  </w:comment>
+  <w:comment w:id="2" w:date="2015-02-06T09:53:50Z" w:author="Matthias König">
+    <w:p>
+      <w:pPr>
+        <w:keepNext w:val="0"/>
+        <w:keepLines w:val="0"/>
+        <w:widowControl w:val="0"/>
+        <w:spacing w:lineRule="auto" w:after="0" w:line="240" w:before="0"/>
+        <w:ind w:left="0" w:firstLine="0" w:right="0"/>
+        <w:contextualSpacing w:val="0"/>
+        <w:jc w:val="left"/>
+      </w:pPr>
+      <w:r>
+        <w:rPr>
+          <w:rFonts w:cs="Arial" w:hAnsi="Arial" w:eastAsia="Arial" w:ascii="Arial"/>
+          <w:b w:val="0"/>
+          <w:i w:val="0"/>
+          <w:smallCaps w:val="0"/>
+          <w:strike w:val="0"/>
+          <w:color w:val="000000"/>
+          <w:sz w:val="22"/>
+          <w:u w:val="none"/>
+          <w:vertAlign w:val="baseline"/>
+          <w:rtl w:val="0"/>
+        </w:rPr>
+        <w:t xml:space="preserve">- add experimental data from B &amp; C</w:t>
+      </w:r>
+    </w:p>
+    <w:p>
+      <w:pPr>
+        <w:keepNext w:val="0"/>
+        <w:keepLines w:val="0"/>
+        <w:widowControl w:val="0"/>
+        <w:spacing w:lineRule="auto" w:after="0" w:line="240" w:before="0"/>
+        <w:ind w:left="0" w:firstLine="0" w:right="0"/>
+        <w:contextualSpacing w:val="0"/>
+        <w:jc w:val="left"/>
+      </w:pPr>
+      <w:r>
+        <w:rPr>
+          <w:rFonts w:cs="Arial" w:hAnsi="Arial" w:eastAsia="Arial" w:ascii="Arial"/>
+          <w:b w:val="0"/>
+          <w:i w:val="0"/>
+          <w:smallCaps w:val="0"/>
+          <w:strike w:val="0"/>
+          <w:color w:val="000000"/>
+          <w:sz w:val="22"/>
+          <w:u w:val="none"/>
+          <w:vertAlign w:val="baseline"/>
+          <w:rtl w:val="0"/>
+        </w:rPr>
+        <w:t xml:space="preserve">- add curve for one galactose concentration</w:t>
+      </w:r>
+    </w:p>
+    <w:p>
+      <w:pPr>
+        <w:keepNext w:val="0"/>
+        <w:keepLines w:val="0"/>
+        <w:widowControl w:val="0"/>
+        <w:spacing w:lineRule="auto" w:after="0" w:line="240" w:before="0"/>
+        <w:ind w:left="0" w:firstLine="0" w:right="0"/>
+        <w:contextualSpacing w:val="0"/>
+        <w:jc w:val="left"/>
+      </w:pPr>
+      <w:r>
+        <w:rPr>
+          <w:rFonts w:cs="Arial" w:hAnsi="Arial" w:eastAsia="Arial" w:ascii="Arial"/>
+          <w:b w:val="0"/>
+          <w:i w:val="0"/>
+          <w:smallCaps w:val="0"/>
+          <w:strike w:val="0"/>
+          <w:color w:val="000000"/>
+          <w:sz w:val="22"/>
+          <w:u w:val="none"/>
+          <w:vertAlign w:val="baseline"/>
+          <w:rtl w:val="0"/>
+        </w:rPr>
+        <w:t xml:space="preserve">- create circos plot &amp; video to better show the extreme heterogeneity between the different sinusoidal units.</w:t>
+      </w:r>
+    </w:p>
+  </w:comment>
+  <w:comment w:id="3" w:date="2015-02-06T09:53:50Z" w:author="Matthias König">
+    <w:p>
+      <w:pPr>
+        <w:keepNext w:val="0"/>
+        <w:keepLines w:val="0"/>
+        <w:widowControl w:val="0"/>
+        <w:spacing w:lineRule="auto" w:after="0" w:line="240" w:before="0"/>
+        <w:ind w:left="0" w:firstLine="0" w:right="0"/>
+        <w:contextualSpacing w:val="0"/>
+        <w:jc w:val="left"/>
+      </w:pPr>
+      <w:r>
+        <w:rPr>
+          <w:rFonts w:cs="Arial" w:hAnsi="Arial" w:eastAsia="Arial" w:ascii="Arial"/>
+          <w:b w:val="0"/>
+          <w:i w:val="0"/>
+          <w:smallCaps w:val="0"/>
+          <w:strike w:val="0"/>
+          <w:color w:val="000000"/>
+          <w:sz w:val="22"/>
+          <w:u w:val="none"/>
+          <w:vertAlign w:val="baseline"/>
+          <w:rtl w:val="0"/>
+        </w:rPr>
         <w:t xml:space="preserve">- add boxplot of the peak times</w:t>
       </w:r>
     </w:p>
   </w:comment>
-  <w:comment w:id="8" w:date="2015-02-05T15:02:35Z" w:author="Matthias König">
+  <w:comment w:id="11" w:date="2015-02-05T15:02:35Z" w:author="Matthias König">
     <w:p>
       <w:pPr>
         <w:keepNext w:val="0"/>

</xml_diff>